<commit_message>
fixing some errors 2
</commit_message>
<xml_diff>
--- a/docs/resumoCongresso.docx
+++ b/docs/resumoCongresso.docx
@@ -106,9 +106,16 @@
           <w:shd w:val="clear" w:color="auto" w:fill="FFFFFF"/>
           <w:lang w:val="en-US"/>
         </w:rPr>
-        <w:t xml:space="preserve">Use </w:t>
-      </w:r>
-      <w:proofErr w:type="spellStart"/>
+        <w:t>Use arial font 10. The system does not accept tables;</w:t>
+      </w:r>
+      <w:r>
+        <w:rPr>
+          <w:rFonts w:ascii="Trebuchet MS" w:hAnsi="Trebuchet MS"/>
+          <w:color w:val="000000"/>
+          <w:lang w:val="en-US"/>
+        </w:rPr>
+        <w:br/>
+      </w:r>
       <w:r>
         <w:rPr>
           <w:rFonts w:ascii="Trebuchet MS" w:hAnsi="Trebuchet MS"/>
@@ -116,9 +123,8 @@
           <w:shd w:val="clear" w:color="auto" w:fill="FFFFFF"/>
           <w:lang w:val="en-US"/>
         </w:rPr>
-        <w:t>arial</w:t>
-      </w:r>
-      <w:proofErr w:type="spellEnd"/>
+        <w:t>-</w:t>
+      </w:r>
       <w:r>
         <w:rPr>
           <w:rFonts w:ascii="Trebuchet MS" w:hAnsi="Trebuchet MS"/>
@@ -126,93 +132,7 @@
           <w:shd w:val="clear" w:color="auto" w:fill="FFFFFF"/>
           <w:lang w:val="en-US"/>
         </w:rPr>
-        <w:t xml:space="preserve"> font 10. The system does not accept tables;</w:t>
-      </w:r>
-      <w:r>
-        <w:rPr>
-          <w:rFonts w:ascii="Trebuchet MS" w:hAnsi="Trebuchet MS"/>
-          <w:color w:val="000000"/>
-          <w:lang w:val="en-US"/>
-        </w:rPr>
-        <w:br/>
-      </w:r>
-      <w:r>
-        <w:rPr>
-          <w:rFonts w:ascii="Trebuchet MS" w:hAnsi="Trebuchet MS"/>
-          <w:color w:val="000000"/>
-          <w:shd w:val="clear" w:color="auto" w:fill="FFFFFF"/>
-          <w:lang w:val="en-US"/>
-        </w:rPr>
-        <w:t>-</w:t>
-      </w:r>
-      <w:r>
-        <w:rPr>
-          <w:rFonts w:ascii="Trebuchet MS" w:hAnsi="Trebuchet MS"/>
-          <w:color w:val="000000"/>
-          <w:shd w:val="clear" w:color="auto" w:fill="FFFFFF"/>
-          <w:lang w:val="en-US"/>
-        </w:rPr>
-        <w:t xml:space="preserve">Title, </w:t>
-      </w:r>
-      <w:proofErr w:type="gramStart"/>
-      <w:r>
-        <w:rPr>
-          <w:rFonts w:ascii="Trebuchet MS" w:hAnsi="Trebuchet MS"/>
-          <w:color w:val="000000"/>
-          <w:shd w:val="clear" w:color="auto" w:fill="FFFFFF"/>
-          <w:lang w:val="en-US"/>
-        </w:rPr>
-        <w:t>authors</w:t>
-      </w:r>
-      <w:proofErr w:type="gramEnd"/>
-      <w:r>
-        <w:rPr>
-          <w:rFonts w:ascii="Trebuchet MS" w:hAnsi="Trebuchet MS"/>
-          <w:color w:val="000000"/>
-          <w:shd w:val="clear" w:color="auto" w:fill="FFFFFF"/>
-          <w:lang w:val="en-US"/>
-        </w:rPr>
-        <w:t xml:space="preserve"> names and affiliations, contact details and disclosures are not included in word counting. This information should be sent only in the attached file (doc or </w:t>
-      </w:r>
-      <w:proofErr w:type="spellStart"/>
-      <w:r>
-        <w:rPr>
-          <w:rFonts w:ascii="Trebuchet MS" w:hAnsi="Trebuchet MS"/>
-          <w:color w:val="000000"/>
-          <w:shd w:val="clear" w:color="auto" w:fill="FFFFFF"/>
-          <w:lang w:val="en-US"/>
-        </w:rPr>
-        <w:t>docx</w:t>
-      </w:r>
-      <w:proofErr w:type="spellEnd"/>
-      <w:r>
-        <w:rPr>
-          <w:rFonts w:ascii="Trebuchet MS" w:hAnsi="Trebuchet MS"/>
-          <w:color w:val="000000"/>
-          <w:shd w:val="clear" w:color="auto" w:fill="FFFFFF"/>
-          <w:lang w:val="en-US"/>
-        </w:rPr>
-        <w:t xml:space="preserve">) which should also contain de abstract (attention to format: font: </w:t>
-      </w:r>
-      <w:proofErr w:type="spellStart"/>
-      <w:r>
-        <w:rPr>
-          <w:rFonts w:ascii="Trebuchet MS" w:hAnsi="Trebuchet MS"/>
-          <w:color w:val="000000"/>
-          <w:shd w:val="clear" w:color="auto" w:fill="FFFFFF"/>
-          <w:lang w:val="en-US"/>
-        </w:rPr>
-        <w:t>arial</w:t>
-      </w:r>
-      <w:proofErr w:type="spellEnd"/>
-      <w:r>
-        <w:rPr>
-          <w:rFonts w:ascii="Trebuchet MS" w:hAnsi="Trebuchet MS"/>
-          <w:color w:val="000000"/>
-          <w:shd w:val="clear" w:color="auto" w:fill="FFFFFF"/>
-          <w:lang w:val="en-US"/>
-        </w:rPr>
-        <w:t xml:space="preserve"> 10, line spacing: 1.5; justified paragraph)</w:t>
+        <w:t>Title, authors names and affiliations, contact details and disclosures are not included in word counting. This information should be sent only in the attached file (doc or docx) which should also contain de abstract (attention to format: font: arial 10, line spacing: 1.5; justified paragraph)</w:t>
       </w:r>
     </w:p>
     <w:p>
@@ -233,27 +153,43 @@
         <w:rPr>
           <w:lang w:val="en-US"/>
         </w:rPr>
-        <w:t xml:space="preserve">The ARHGAP21 protein is a </w:t>
-      </w:r>
-      <w:proofErr w:type="spellStart"/>
-      <w:r>
-        <w:rPr>
-          <w:lang w:val="en-US"/>
-        </w:rPr>
-        <w:t>RhoGAP</w:t>
-      </w:r>
-      <w:proofErr w:type="spellEnd"/>
-      <w:r>
-        <w:rPr>
-          <w:lang w:val="en-US"/>
-        </w:rPr>
-        <w:t xml:space="preserve"> with import</w:t>
+        <w:t>The ARHGAP21 protein is a RhoGAP with import</w:t>
       </w:r>
       <w:r>
         <w:rPr>
           <w:lang w:val="en-US"/>
         </w:rPr>
         <w:t>ant</w:t>
+      </w:r>
+      <w:r>
+        <w:rPr>
+          <w:lang w:val="en-US"/>
+        </w:rPr>
+        <w:t xml:space="preserve"> tumorigenesis functions, such as formation, migration and cellular proliferation.  We observed that by inhibiting the ARHGAP21 expression, the glycolytic pathway</w:t>
+      </w:r>
+      <w:r>
+        <w:rPr>
+          <w:lang w:val="en-US"/>
+        </w:rPr>
+        <w:t xml:space="preserve"> and the genes involved in autophagy are altered. Autophagy is a catabolic </w:t>
+      </w:r>
+      <w:r>
+        <w:rPr>
+          <w:lang w:val="en-US"/>
+        </w:rPr>
+        <w:t xml:space="preserve">process </w:t>
+      </w:r>
+      <w:r>
+        <w:rPr>
+          <w:lang w:val="en-US"/>
+        </w:rPr>
+        <w:t>for degrading and recycling macromolecules, damaged organelles and other cellular</w:t>
+      </w:r>
+      <w:r>
+        <w:rPr>
+          <w:lang w:val="en-US"/>
+        </w:rPr>
+        <w:t xml:space="preserve"> components and, b</w:t>
       </w:r>
       <w:bookmarkStart w:id="0" w:name="_GoBack"/>
       <w:bookmarkEnd w:id="0"/>
@@ -261,27 +197,7 @@
         <w:rPr>
           <w:lang w:val="en-US"/>
         </w:rPr>
-        <w:t xml:space="preserve"> </w:t>
-      </w:r>
-      <w:proofErr w:type="spellStart"/>
-      <w:r>
-        <w:rPr>
-          <w:lang w:val="en-US"/>
-        </w:rPr>
-        <w:t>tumorigenesis</w:t>
-      </w:r>
-      <w:proofErr w:type="spellEnd"/>
-      <w:r>
-        <w:rPr>
-          <w:lang w:val="en-US"/>
-        </w:rPr>
-        <w:t xml:space="preserve"> functions, such as formation, migration and cellular proliferation.  We observed that by inhibiting the ARHGAP21 expression, the glycolytic pathway</w:t>
-      </w:r>
-      <w:r>
-        <w:rPr>
-          <w:lang w:val="en-US"/>
-        </w:rPr>
-        <w:t xml:space="preserve"> and the genes involved in autophagy are altered. Autophagy is a catabolic for degrading and recycling macromolecules, damaged organelles and other cellular components. Because of the strategic interplay between cellular death and survival, defective autophagy is related to many different cancer types. We </w:t>
+        <w:t xml:space="preserve">ecause of the strategic interplay between cellular death and survival, defective autophagy is related to many different cancer types. We </w:t>
       </w:r>
       <w:r>
         <w:rPr>
@@ -293,89 +209,19 @@
         <w:rPr>
           <w:lang w:val="en-US"/>
         </w:rPr>
-        <w:t xml:space="preserve">denocarcinoma cells (PC3 and </w:t>
-      </w:r>
-      <w:proofErr w:type="spellStart"/>
-      <w:r>
-        <w:rPr>
-          <w:lang w:val="en-US"/>
-        </w:rPr>
-        <w:t>LNC</w:t>
-      </w:r>
-      <w:r>
-        <w:rPr>
-          <w:lang w:val="en-US"/>
-        </w:rPr>
-        <w:t>aP</w:t>
-      </w:r>
-      <w:proofErr w:type="spellEnd"/>
-      <w:r>
-        <w:rPr>
-          <w:lang w:val="en-US"/>
-        </w:rPr>
-        <w:t>) with and without inhibited ARHGAP21 expression. We induced autophagy by glucose deprivation. The cells were grown in cultures with varying glucose concentrations and transfected with a specific interfering RNA (</w:t>
-      </w:r>
-      <w:proofErr w:type="spellStart"/>
-      <w:r>
-        <w:rPr>
-          <w:lang w:val="en-US"/>
-        </w:rPr>
-        <w:t>siRNA</w:t>
-      </w:r>
-      <w:proofErr w:type="spellEnd"/>
-      <w:r>
-        <w:rPr>
-          <w:lang w:val="en-US"/>
-        </w:rPr>
-        <w:t xml:space="preserve">) for ARHGAP21 inhibition. The autophagy was evaluated using flow </w:t>
-      </w:r>
-      <w:proofErr w:type="spellStart"/>
-      <w:r>
-        <w:rPr>
-          <w:lang w:val="en-US"/>
-        </w:rPr>
-        <w:t>cytometry</w:t>
-      </w:r>
-      <w:proofErr w:type="spellEnd"/>
-      <w:r>
-        <w:rPr>
-          <w:lang w:val="en-US"/>
-        </w:rPr>
-        <w:t>.</w:t>
-      </w:r>
-      <w:r>
-        <w:rPr>
-          <w:lang w:val="en-US"/>
-        </w:rPr>
-        <w:t xml:space="preserve"> Apoptosis was also evaluated with flow </w:t>
-      </w:r>
-      <w:proofErr w:type="spellStart"/>
-      <w:r>
-        <w:rPr>
-          <w:lang w:val="en-US"/>
-        </w:rPr>
-        <w:t>cytometry</w:t>
-      </w:r>
-      <w:proofErr w:type="spellEnd"/>
-      <w:r>
-        <w:rPr>
-          <w:lang w:val="en-US"/>
-        </w:rPr>
-        <w:t xml:space="preserve">, mitochondrial activity with an </w:t>
-      </w:r>
-      <w:proofErr w:type="spellStart"/>
-      <w:r>
-        <w:rPr>
-          <w:lang w:val="en-US"/>
-        </w:rPr>
-        <w:t>oxygraph</w:t>
-      </w:r>
-      <w:proofErr w:type="spellEnd"/>
-      <w:r>
-        <w:rPr>
-          <w:lang w:val="en-US"/>
-        </w:rPr>
-        <w:t xml:space="preserve"> apparatus, and autophagy-related protein expression with real-time PCR and Western Blotting. In both ARHGAP21 inhibited cells and </w:t>
+        <w:t>denocarcinoma cells (PC3 and LNC</w:t>
+      </w:r>
+      <w:r>
+        <w:rPr>
+          <w:lang w:val="en-US"/>
+        </w:rPr>
+        <w:t>aP) with and without inhibited ARHGAP21 expression. We induced autophagy by glucose deprivation. The cells were grown in cultures with varying glucose concentrations and transfected with a specific interfering RNA (siRNA) for ARHGAP21 inhibition. The autophagy was evaluated using flow cytometry.</w:t>
+      </w:r>
+      <w:r>
+        <w:rPr>
+          <w:lang w:val="en-US"/>
+        </w:rPr>
+        <w:t xml:space="preserve"> Apoptosis was also evaluated with flow cytometry, mitochondrial activity with an oxygraph apparatus, and autophagy-related protein expression with real-time PCR and Western Blotting. In both ARHGAP21 inhibited cells and </w:t>
       </w:r>
       <w:r>
         <w:rPr>
@@ -393,16 +239,8 @@
         <w:rPr>
           <w:lang w:val="en-US"/>
         </w:rPr>
-        <w:t xml:space="preserve">autophagy, apoptosis and mitochondrial damage in the PC3 and </w:t>
-      </w:r>
-      <w:proofErr w:type="spellStart"/>
-      <w:r>
-        <w:rPr>
-          <w:lang w:val="en-US"/>
-        </w:rPr>
-        <w:t>LNCap</w:t>
-      </w:r>
-      <w:proofErr w:type="spellEnd"/>
+        <w:t>autophagy, apoptosis and mitochondrial damage in the PC3 and LNCap</w:t>
+      </w:r>
       <w:r>
         <w:rPr>
           <w:lang w:val="en-US"/>
@@ -419,41 +257,13 @@
         <w:rPr>
           <w:lang w:val="en-US"/>
         </w:rPr>
-        <w:t xml:space="preserve"> ARHGAP21 inhibited </w:t>
-      </w:r>
-      <w:proofErr w:type="spellStart"/>
-      <w:r>
-        <w:rPr>
-          <w:lang w:val="en-US"/>
-        </w:rPr>
-        <w:t>LNCaP</w:t>
-      </w:r>
-      <w:proofErr w:type="spellEnd"/>
-      <w:r>
-        <w:rPr>
-          <w:lang w:val="en-US"/>
-        </w:rPr>
-        <w:t xml:space="preserve"> cells</w:t>
-      </w:r>
-      <w:r>
-        <w:rPr>
-          <w:lang w:val="en-US"/>
-        </w:rPr>
-        <w:t xml:space="preserve"> when compared to the control sample, evidencing the anti-</w:t>
-      </w:r>
-      <w:proofErr w:type="spellStart"/>
-      <w:r>
-        <w:rPr>
-          <w:lang w:val="en-US"/>
-        </w:rPr>
-        <w:t>autophagic</w:t>
-      </w:r>
-      <w:proofErr w:type="spellEnd"/>
-      <w:r>
-        <w:rPr>
-          <w:lang w:val="en-US"/>
-        </w:rPr>
-        <w:t xml:space="preserve"> and pro-apoptotic role </w:t>
+        <w:t xml:space="preserve"> ARHGAP21 inhibited LNCaP cells</w:t>
+      </w:r>
+      <w:r>
+        <w:rPr>
+          <w:lang w:val="en-US"/>
+        </w:rPr>
+        <w:t xml:space="preserve"> when compared to the control sample, evidencing the anti-autophagic and pro-apoptotic role </w:t>
       </w:r>
       <w:r>
         <w:rPr>
@@ -471,21 +281,7 @@
         <w:rPr>
           <w:lang w:val="en-US"/>
         </w:rPr>
-        <w:t xml:space="preserve">. Similar modulation in the </w:t>
-      </w:r>
-      <w:proofErr w:type="spellStart"/>
-      <w:r>
-        <w:rPr>
-          <w:lang w:val="en-US"/>
-        </w:rPr>
-        <w:t>autophagic</w:t>
-      </w:r>
-      <w:proofErr w:type="spellEnd"/>
-      <w:r>
-        <w:rPr>
-          <w:lang w:val="en-US"/>
-        </w:rPr>
-        <w:t xml:space="preserve"> expression was not observed in PC3 cells.</w:t>
+        <w:t>. Similar modulation in the autophagic expression was not observed in PC3 cells.</w:t>
       </w:r>
       <w:r>
         <w:rPr>

</xml_diff>